<commit_message>
Update Detailed technical stack.docx
</commit_message>
<xml_diff>
--- a/Tech Stack/Detailed technical stack.docx
+++ b/Tech Stack/Detailed technical stack.docx
@@ -26,7 +26,21 @@
         <w:rPr>
           <w:lang w:val="en-US"/>
         </w:rPr>
-        <w:t>The technology stack for a SaaS platform that provides a drag-and-drop interface for users would depend on a number of factors, such as the specific requirements of the platform, the desired performance and scalability, and the development team's preferences and expertise. However, a common tech stack for such a system might include the following components:</w:t>
+        <w:t xml:space="preserve">The technology stack for a SaaS platform that provides a drag-and-drop interface for users would depend on </w:t>
+      </w:r>
+      <w:proofErr w:type="gramStart"/>
+      <w:r>
+        <w:rPr>
+          <w:lang w:val="en-US"/>
+        </w:rPr>
+        <w:t>a number of</w:t>
+      </w:r>
+      <w:proofErr w:type="gramEnd"/>
+      <w:r>
+        <w:rPr>
+          <w:lang w:val="en-US"/>
+        </w:rPr>
+        <w:t xml:space="preserve"> factors, such as the specific requirements of the platform, the desired performance and scalability, and the development team's preferences and expertise. However, a common tech stack for such a system might include the following components:</w:t>
       </w:r>
     </w:p>
     <w:p>
@@ -101,6 +115,8 @@
           <w:numId w:val="1"/>
         </w:numPr>
         <w:rPr>
+          <w:b/>
+          <w:bCs/>
           <w:lang w:val="en-US"/>
         </w:rPr>
       </w:pPr>
@@ -122,6 +138,42 @@
         </w:rPr>
         <w:t xml:space="preserve"> </w:t>
       </w:r>
+      <w:r>
+        <w:rPr>
+          <w:b/>
+          <w:bCs/>
+          <w:color w:val="00B050"/>
+          <w:lang w:val="en-US"/>
+        </w:rPr>
+        <w:t xml:space="preserve">Influx </w:t>
+      </w:r>
+      <w:r>
+        <w:rPr>
+          <w:b/>
+          <w:bCs/>
+          <w:lang w:val="en-US"/>
+        </w:rPr>
+        <w:t>time series DB</w:t>
+      </w:r>
+      <w:r>
+        <w:rPr>
+          <w:b/>
+          <w:bCs/>
+          <w:lang w:val="en-US"/>
+        </w:rPr>
+        <w:t xml:space="preserve"> or </w:t>
+      </w:r>
+      <w:proofErr w:type="spellStart"/>
+      <w:r>
+        <w:rPr>
+          <w:b/>
+          <w:bCs/>
+          <w:color w:val="2E74B5" w:themeColor="accent5" w:themeShade="BF"/>
+          <w:lang w:val="en-US"/>
+        </w:rPr>
+        <w:t>QuestDB</w:t>
+      </w:r>
+      <w:proofErr w:type="spellEnd"/>
     </w:p>
     <w:p>
       <w:pPr>

</xml_diff>